<commit_message>
fix doc according the bug in qs  5
</commit_message>
<xml_diff>
--- a/docs/ex1.docx
+++ b/docs/ex1.docx
@@ -80,26 +80,10 @@
           <w:noProof/>
         </w:rPr>
         <w:drawing>
-          <wp:anchor distT="0" distB="0" distL="114300" distR="114300" simplePos="0" relativeHeight="251658240" behindDoc="1" locked="0" layoutInCell="1" allowOverlap="1">
-            <wp:simplePos x="0" y="0"/>
-            <wp:positionH relativeFrom="column">
-              <wp:posOffset>390525</wp:posOffset>
-            </wp:positionH>
-            <wp:positionV relativeFrom="paragraph">
-              <wp:posOffset>93345</wp:posOffset>
-            </wp:positionV>
-            <wp:extent cx="4105275" cy="323850"/>
-            <wp:effectExtent l="0" t="0" r="9525" b="0"/>
-            <wp:wrapTight wrapText="bothSides">
-              <wp:wrapPolygon edited="0">
-                <wp:start x="0" y="0"/>
-                <wp:lineTo x="0" y="20329"/>
-                <wp:lineTo x="21550" y="20329"/>
-                <wp:lineTo x="21550" y="0"/>
-                <wp:lineTo x="0" y="0"/>
-              </wp:wrapPolygon>
-            </wp:wrapTight>
-            <wp:docPr id="1" name="Picture 1"/>
+          <wp:inline distT="0" distB="0" distL="0" distR="0" wp14:anchorId="1F275D58" wp14:editId="372C7C08">
+            <wp:extent cx="4667250" cy="342900"/>
+            <wp:effectExtent l="0" t="0" r="0" b="0"/>
+            <wp:docPr id="3" name="Picture 3"/>
             <wp:cNvGraphicFramePr>
               <a:graphicFrameLocks xmlns:a="http://schemas.openxmlformats.org/drawingml/2006/main" noChangeAspect="1"/>
             </wp:cNvGraphicFramePr>
@@ -111,13 +95,7 @@
                     <pic:cNvPicPr/>
                   </pic:nvPicPr>
                   <pic:blipFill>
-                    <a:blip r:embed="rId5">
-                      <a:extLst>
-                        <a:ext uri="{28A0092B-C50C-407E-A947-70E740481C1C}">
-                          <a14:useLocalDpi xmlns:a14="http://schemas.microsoft.com/office/drawing/2010/main" val="0"/>
-                        </a:ext>
-                      </a:extLst>
-                    </a:blip>
+                    <a:blip r:embed="rId5"/>
                     <a:stretch>
                       <a:fillRect/>
                     </a:stretch>
@@ -125,7 +103,7 @@
                   <pic:spPr>
                     <a:xfrm>
                       <a:off x="0" y="0"/>
-                      <a:ext cx="4105275" cy="323850"/>
+                      <a:ext cx="4667250" cy="342900"/>
                     </a:xfrm>
                     <a:prstGeom prst="rect">
                       <a:avLst/>
@@ -134,7 +112,7 @@
                 </pic:pic>
               </a:graphicData>
             </a:graphic>
-          </wp:anchor>
+          </wp:inline>
         </w:drawing>
       </w:r>
     </w:p>
@@ -152,7 +130,6 @@
       <w:pPr>
         <w:bidi/>
         <w:rPr>
-          <w:rFonts w:hint="cs"/>
           <w:rtl/>
         </w:rPr>
       </w:pPr>
@@ -176,7 +153,7 @@
         <w:t>וניתן לראות ש</w:t>
       </w:r>
       <w:r>
-        <w:t>k</w:t>
+        <w:t>STRING</w:t>
       </w:r>
       <w:r>
         <w:rPr>
@@ -242,7 +219,6 @@
         <w:bidi/>
         <w:ind w:left="1080"/>
         <w:rPr>
-          <w:rFonts w:hint="cs"/>
           <w:rtl/>
         </w:rPr>
       </w:pPr>
@@ -388,10 +364,10 @@
           <w:noProof/>
         </w:rPr>
         <w:drawing>
-          <wp:inline distT="0" distB="0" distL="0" distR="0" wp14:anchorId="22742E4E" wp14:editId="013C969D">
-            <wp:extent cx="3705225" cy="314325"/>
-            <wp:effectExtent l="0" t="0" r="9525" b="9525"/>
-            <wp:docPr id="5" name="Picture 5"/>
+          <wp:inline distT="0" distB="0" distL="0" distR="0" wp14:anchorId="40E2404A" wp14:editId="3AF77F89">
+            <wp:extent cx="4724400" cy="323850"/>
+            <wp:effectExtent l="0" t="0" r="0" b="0"/>
+            <wp:docPr id="1" name="Picture 1"/>
             <wp:cNvGraphicFramePr>
               <a:graphicFrameLocks xmlns:a="http://schemas.openxmlformats.org/drawingml/2006/main" noChangeAspect="1"/>
             </wp:cNvGraphicFramePr>
@@ -411,7 +387,7 @@
                   <pic:spPr>
                     <a:xfrm>
                       <a:off x="0" y="0"/>
-                      <a:ext cx="3705225" cy="314325"/>
+                      <a:ext cx="4724400" cy="323850"/>
                     </a:xfrm>
                     <a:prstGeom prst="rect">
                       <a:avLst/>
@@ -461,17 +437,15 @@
           <w:rtl/>
         </w:rPr>
       </w:pPr>
-      <w:bookmarkStart w:id="0" w:name="_GoBack"/>
-      <w:bookmarkEnd w:id="0"/>
       <w:r>
         <w:rPr>
           <w:noProof/>
         </w:rPr>
         <w:drawing>
-          <wp:inline distT="0" distB="0" distL="0" distR="0" wp14:anchorId="33EF322F" wp14:editId="0F4AF798">
-            <wp:extent cx="1676400" cy="342900"/>
-            <wp:effectExtent l="0" t="0" r="0" b="0"/>
-            <wp:docPr id="6" name="Picture 6"/>
+          <wp:inline distT="0" distB="0" distL="0" distR="0" wp14:anchorId="59C283A4" wp14:editId="767C03D4">
+            <wp:extent cx="2400300" cy="371475"/>
+            <wp:effectExtent l="0" t="0" r="0" b="9525"/>
+            <wp:docPr id="10" name="Picture 10"/>
             <wp:cNvGraphicFramePr>
               <a:graphicFrameLocks xmlns:a="http://schemas.openxmlformats.org/drawingml/2006/main" noChangeAspect="1"/>
             </wp:cNvGraphicFramePr>
@@ -491,7 +465,7 @@
                   <pic:spPr>
                     <a:xfrm>
                       <a:off x="0" y="0"/>
-                      <a:ext cx="1676400" cy="342900"/>
+                      <a:ext cx="2400300" cy="371475"/>
                     </a:xfrm>
                     <a:prstGeom prst="rect">
                       <a:avLst/>
@@ -530,10 +504,10 @@
           <w:noProof/>
         </w:rPr>
         <w:drawing>
-          <wp:inline distT="0" distB="0" distL="0" distR="0" wp14:anchorId="37986EE3" wp14:editId="1D9B5425">
-            <wp:extent cx="2486025" cy="552450"/>
-            <wp:effectExtent l="0" t="0" r="9525" b="0"/>
-            <wp:docPr id="7" name="Picture 7"/>
+          <wp:inline distT="0" distB="0" distL="0" distR="0" wp14:anchorId="012F88D4" wp14:editId="51D2696B">
+            <wp:extent cx="3476625" cy="523875"/>
+            <wp:effectExtent l="0" t="0" r="9525" b="9525"/>
+            <wp:docPr id="11" name="Picture 11"/>
             <wp:cNvGraphicFramePr>
               <a:graphicFrameLocks xmlns:a="http://schemas.openxmlformats.org/drawingml/2006/main" noChangeAspect="1"/>
             </wp:cNvGraphicFramePr>
@@ -553,7 +527,7 @@
                   <pic:spPr>
                     <a:xfrm>
                       <a:off x="0" y="0"/>
-                      <a:ext cx="2486025" cy="552450"/>
+                      <a:ext cx="3476625" cy="523875"/>
                     </a:xfrm>
                     <a:prstGeom prst="rect">
                       <a:avLst/>
@@ -565,6 +539,8 @@
           </wp:inline>
         </w:drawing>
       </w:r>
+      <w:bookmarkStart w:id="0" w:name="_GoBack"/>
+      <w:bookmarkEnd w:id="0"/>
     </w:p>
     <w:p>
       <w:pPr>
@@ -761,9 +737,6 @@
       <w:pPr>
         <w:pStyle w:val="ListParagraph"/>
         <w:bidi/>
-        <w:rPr>
-          <w:rFonts w:hint="cs"/>
-        </w:rPr>
       </w:pPr>
     </w:p>
     <w:sectPr>

</xml_diff>